<commit_message>
endret db credentials og hoster på nettet
</commit_message>
<xml_diff>
--- a/docs/PROSJEKTRAPPORT.docx
+++ b/docs/PROSJEKTRAPPORT.docx
@@ -4,9 +4,31 @@
   <w:body>
     <w:p>
       <w:pPr>
-        <w:rPr>
-          <w:b/>
-          <w:bCs/>
+        <w:spacing w:line="360" w:lineRule="auto"/>
+        <w:rPr>
+          <w:rFonts w:ascii="Arial" w:hAnsi="Arial" w:cs="Arial"/>
+          <w:b/>
+          <w:bCs/>
+          <w:sz w:val="36"/>
+          <w:szCs w:val="36"/>
+          <w:lang w:val="en-US"/>
+        </w:rPr>
+      </w:pPr>
+      <w:r>
+        <w:rPr>
+          <w:rFonts w:ascii="Arial" w:hAnsi="Arial" w:cs="Arial"/>
+          <w:sz w:val="36"/>
+          <w:szCs w:val="36"/>
+          <w:lang w:val="en-US"/>
+        </w:rPr>
+        <w:t>PROSJEKTRAPPORT</w:t>
+      </w:r>
+    </w:p>
+    <w:p>
+      <w:pPr>
+        <w:spacing w:line="360" w:lineRule="auto"/>
+        <w:rPr>
+          <w:rFonts w:ascii="Arial" w:hAnsi="Arial" w:cs="Arial"/>
           <w:sz w:val="28"/>
           <w:szCs w:val="28"/>
           <w:lang w:val="en-US"/>
@@ -14,29 +36,327 @@
       </w:pPr>
       <w:r>
         <w:rPr>
-          <w:b/>
-          <w:bCs/>
+          <w:rFonts w:ascii="Arial" w:hAnsi="Arial" w:cs="Arial"/>
           <w:sz w:val="28"/>
           <w:szCs w:val="28"/>
           <w:lang w:val="en-US"/>
         </w:rPr>
-        <w:t>PROSJEKTRAPPORT</w:t>
-      </w:r>
-    </w:p>
-    <w:p>
-      <w:pPr>
-        <w:rPr>
-          <w:b/>
-          <w:bCs/>
+        <w:t>Oliver</w:t>
+      </w:r>
+      <w:r>
+        <w:rPr>
+          <w:rFonts w:ascii="Arial" w:hAnsi="Arial" w:cs="Arial"/>
           <w:sz w:val="28"/>
           <w:szCs w:val="28"/>
           <w:lang w:val="en-US"/>
         </w:rPr>
-      </w:pPr>
-    </w:p>
-    <w:p>
-      <w:r>
-        <w:rPr>
+        <w:t xml:space="preserve"> Lindtein</w:t>
+      </w:r>
+    </w:p>
+    <w:p>
+      <w:pPr>
+        <w:spacing w:line="360" w:lineRule="auto"/>
+        <w:rPr>
+          <w:rFonts w:ascii="Arial" w:hAnsi="Arial" w:cs="Arial"/>
+          <w:sz w:val="28"/>
+          <w:szCs w:val="28"/>
+          <w:lang w:val="en-US"/>
+        </w:rPr>
+      </w:pPr>
+      <w:r>
+        <w:rPr>
+          <w:rFonts w:ascii="Arial" w:hAnsi="Arial" w:cs="Arial"/>
+          <w:sz w:val="28"/>
+          <w:szCs w:val="28"/>
+          <w:lang w:val="en-US"/>
+        </w:rPr>
+        <w:t>Søkemotor</w:t>
+      </w:r>
+    </w:p>
+    <w:p>
+      <w:pPr>
+        <w:spacing w:line="360" w:lineRule="auto"/>
+        <w:rPr>
+          <w:rFonts w:ascii="Arial" w:hAnsi="Arial" w:cs="Arial"/>
+          <w:sz w:val="28"/>
+          <w:szCs w:val="28"/>
+          <w:lang w:val="en-US"/>
+        </w:rPr>
+      </w:pPr>
+      <w:r>
+        <w:rPr>
+          <w:rFonts w:ascii="Arial" w:hAnsi="Arial" w:cs="Arial"/>
+          <w:sz w:val="28"/>
+          <w:szCs w:val="28"/>
+          <w:lang w:val="en-US"/>
+        </w:rPr>
+        <w:t>2024</w:t>
+      </w:r>
+    </w:p>
+    <w:p>
+      <w:pPr>
+        <w:spacing w:line="360" w:lineRule="auto"/>
+        <w:rPr>
+          <w:rFonts w:ascii="Arial" w:hAnsi="Arial" w:cs="Arial"/>
+          <w:b/>
+          <w:bCs/>
+          <w:sz w:val="28"/>
+          <w:szCs w:val="28"/>
+          <w:lang w:val="en-US"/>
+        </w:rPr>
+      </w:pPr>
+    </w:p>
+    <w:p>
+      <w:pPr>
+        <w:spacing w:line="360" w:lineRule="auto"/>
+        <w:rPr>
+          <w:rFonts w:ascii="Arial" w:hAnsi="Arial" w:cs="Arial"/>
+          <w:b/>
+          <w:bCs/>
+          <w:sz w:val="28"/>
+          <w:szCs w:val="28"/>
+          <w:lang w:val="en-US"/>
+        </w:rPr>
+      </w:pPr>
+    </w:p>
+    <w:p>
+      <w:pPr>
+        <w:spacing w:line="360" w:lineRule="auto"/>
+        <w:rPr>
+          <w:rFonts w:ascii="Arial" w:hAnsi="Arial" w:cs="Arial"/>
+          <w:b/>
+          <w:bCs/>
+          <w:sz w:val="28"/>
+          <w:szCs w:val="28"/>
+          <w:lang w:val="en-US"/>
+        </w:rPr>
+      </w:pPr>
+    </w:p>
+    <w:p>
+      <w:pPr>
+        <w:spacing w:line="360" w:lineRule="auto"/>
+        <w:rPr>
+          <w:rFonts w:ascii="Arial" w:hAnsi="Arial" w:cs="Arial"/>
+          <w:b/>
+          <w:bCs/>
+          <w:sz w:val="28"/>
+          <w:szCs w:val="28"/>
+          <w:lang w:val="en-US"/>
+        </w:rPr>
+      </w:pPr>
+    </w:p>
+    <w:p>
+      <w:pPr>
+        <w:spacing w:line="360" w:lineRule="auto"/>
+        <w:rPr>
+          <w:rFonts w:ascii="Arial" w:hAnsi="Arial" w:cs="Arial"/>
+          <w:b/>
+          <w:bCs/>
+          <w:sz w:val="28"/>
+          <w:szCs w:val="28"/>
+          <w:lang w:val="en-US"/>
+        </w:rPr>
+      </w:pPr>
+    </w:p>
+    <w:p>
+      <w:pPr>
+        <w:spacing w:line="360" w:lineRule="auto"/>
+        <w:rPr>
+          <w:rFonts w:ascii="Arial" w:hAnsi="Arial" w:cs="Arial"/>
+          <w:b/>
+          <w:bCs/>
+          <w:sz w:val="28"/>
+          <w:szCs w:val="28"/>
+          <w:lang w:val="en-US"/>
+        </w:rPr>
+      </w:pPr>
+    </w:p>
+    <w:p>
+      <w:pPr>
+        <w:spacing w:line="360" w:lineRule="auto"/>
+        <w:rPr>
+          <w:rFonts w:ascii="Arial" w:hAnsi="Arial" w:cs="Arial"/>
+          <w:b/>
+          <w:bCs/>
+          <w:sz w:val="28"/>
+          <w:szCs w:val="28"/>
+          <w:lang w:val="en-US"/>
+        </w:rPr>
+      </w:pPr>
+    </w:p>
+    <w:p>
+      <w:pPr>
+        <w:spacing w:line="360" w:lineRule="auto"/>
+        <w:rPr>
+          <w:rFonts w:ascii="Arial" w:hAnsi="Arial" w:cs="Arial"/>
+          <w:b/>
+          <w:bCs/>
+          <w:sz w:val="28"/>
+          <w:szCs w:val="28"/>
+          <w:lang w:val="en-US"/>
+        </w:rPr>
+      </w:pPr>
+    </w:p>
+    <w:p>
+      <w:pPr>
+        <w:spacing w:line="360" w:lineRule="auto"/>
+        <w:rPr>
+          <w:rFonts w:ascii="Arial" w:hAnsi="Arial" w:cs="Arial"/>
+          <w:b/>
+          <w:bCs/>
+          <w:sz w:val="28"/>
+          <w:szCs w:val="28"/>
+          <w:lang w:val="en-US"/>
+        </w:rPr>
+      </w:pPr>
+    </w:p>
+    <w:p>
+      <w:pPr>
+        <w:spacing w:line="360" w:lineRule="auto"/>
+        <w:rPr>
+          <w:rFonts w:ascii="Arial" w:hAnsi="Arial" w:cs="Arial"/>
+          <w:b/>
+          <w:bCs/>
+          <w:sz w:val="28"/>
+          <w:szCs w:val="28"/>
+          <w:lang w:val="en-US"/>
+        </w:rPr>
+      </w:pPr>
+    </w:p>
+    <w:p>
+      <w:pPr>
+        <w:spacing w:line="360" w:lineRule="auto"/>
+        <w:rPr>
+          <w:rFonts w:ascii="Arial" w:hAnsi="Arial" w:cs="Arial"/>
+          <w:b/>
+          <w:bCs/>
+          <w:sz w:val="28"/>
+          <w:szCs w:val="28"/>
+          <w:lang w:val="en-US"/>
+        </w:rPr>
+      </w:pPr>
+    </w:p>
+    <w:p>
+      <w:pPr>
+        <w:spacing w:line="360" w:lineRule="auto"/>
+        <w:rPr>
+          <w:rFonts w:ascii="Arial" w:hAnsi="Arial" w:cs="Arial"/>
+          <w:b/>
+          <w:bCs/>
+          <w:sz w:val="28"/>
+          <w:szCs w:val="28"/>
+          <w:lang w:val="en-US"/>
+        </w:rPr>
+      </w:pPr>
+    </w:p>
+    <w:p>
+      <w:pPr>
+        <w:spacing w:line="360" w:lineRule="auto"/>
+        <w:rPr>
+          <w:rFonts w:ascii="Arial" w:hAnsi="Arial" w:cs="Arial"/>
+          <w:b/>
+          <w:bCs/>
+          <w:sz w:val="28"/>
+          <w:szCs w:val="28"/>
+          <w:lang w:val="en-US"/>
+        </w:rPr>
+      </w:pPr>
+    </w:p>
+    <w:p>
+      <w:pPr>
+        <w:spacing w:line="360" w:lineRule="auto"/>
+        <w:rPr>
+          <w:rFonts w:ascii="Arial" w:hAnsi="Arial" w:cs="Arial"/>
+          <w:b/>
+          <w:bCs/>
+          <w:sz w:val="28"/>
+          <w:szCs w:val="28"/>
+          <w:lang w:val="en-US"/>
+        </w:rPr>
+      </w:pPr>
+    </w:p>
+    <w:p>
+      <w:pPr>
+        <w:spacing w:line="360" w:lineRule="auto"/>
+        <w:rPr>
+          <w:rFonts w:ascii="Arial" w:hAnsi="Arial" w:cs="Arial"/>
+          <w:b/>
+          <w:bCs/>
+          <w:sz w:val="28"/>
+          <w:szCs w:val="28"/>
+          <w:lang w:val="en-US"/>
+        </w:rPr>
+      </w:pPr>
+    </w:p>
+    <w:p>
+      <w:pPr>
+        <w:spacing w:line="360" w:lineRule="auto"/>
+        <w:rPr>
+          <w:rFonts w:ascii="Arial" w:hAnsi="Arial" w:cs="Arial"/>
+          <w:b/>
+          <w:bCs/>
+          <w:sz w:val="28"/>
+          <w:szCs w:val="28"/>
+          <w:lang w:val="en-US"/>
+        </w:rPr>
+      </w:pPr>
+    </w:p>
+    <w:p>
+      <w:pPr>
+        <w:spacing w:line="360" w:lineRule="auto"/>
+        <w:rPr>
+          <w:rFonts w:ascii="Arial" w:hAnsi="Arial" w:cs="Arial"/>
+          <w:b/>
+          <w:bCs/>
+          <w:sz w:val="28"/>
+          <w:szCs w:val="28"/>
+          <w:lang w:val="en-US"/>
+        </w:rPr>
+      </w:pPr>
+    </w:p>
+    <w:p>
+      <w:pPr>
+        <w:spacing w:line="360" w:lineRule="auto"/>
+        <w:rPr>
+          <w:rFonts w:ascii="Arial" w:hAnsi="Arial" w:cs="Arial"/>
+          <w:b/>
+          <w:bCs/>
+          <w:sz w:val="28"/>
+          <w:szCs w:val="28"/>
+          <w:lang w:val="en-US"/>
+        </w:rPr>
+      </w:pPr>
+    </w:p>
+    <w:p>
+      <w:pPr>
+        <w:spacing w:line="360" w:lineRule="auto"/>
+        <w:rPr>
+          <w:rFonts w:ascii="Arial" w:hAnsi="Arial" w:cs="Arial"/>
+          <w:b/>
+          <w:bCs/>
+          <w:lang w:val="en-US"/>
+        </w:rPr>
+      </w:pPr>
+      <w:r>
+        <w:rPr>
+          <w:rFonts w:ascii="Arial" w:hAnsi="Arial" w:cs="Arial"/>
+          <w:b/>
+          <w:bCs/>
+          <w:lang w:val="en-US"/>
+        </w:rPr>
+        <w:t>lovverk</w:t>
+      </w:r>
+    </w:p>
+    <w:p>
+      <w:pPr>
+        <w:spacing w:line="360" w:lineRule="auto"/>
+        <w:rPr>
+          <w:rFonts w:ascii="Arial" w:hAnsi="Arial" w:cs="Arial"/>
+        </w:rPr>
+      </w:pPr>
+      <w:r>
+        <w:rPr>
+          <w:rFonts w:ascii="Arial" w:hAnsi="Arial" w:cs="Arial"/>
           <w:b/>
           <w:bCs/>
         </w:rPr>
@@ -44,184 +364,342 @@
       </w:r>
     </w:p>
     <w:p>
-      <w:r>
+      <w:pPr>
+        <w:spacing w:line="360" w:lineRule="auto"/>
+        <w:rPr>
+          <w:rFonts w:ascii="Arial" w:hAnsi="Arial" w:cs="Arial"/>
+        </w:rPr>
+      </w:pPr>
+      <w:r>
+        <w:rPr>
+          <w:rFonts w:ascii="Arial" w:hAnsi="Arial" w:cs="Arial"/>
+        </w:rPr>
         <w:t>Dette prosjektet er en enkel webapplikasjon utviklet med Flask, som lar brukerne søke etter nettside</w:t>
       </w:r>
       <w:r>
+        <w:rPr>
+          <w:rFonts w:ascii="Arial" w:hAnsi="Arial" w:cs="Arial"/>
+        </w:rPr>
         <w:t>r</w:t>
       </w:r>
       <w:r>
+        <w:rPr>
+          <w:rFonts w:ascii="Arial" w:hAnsi="Arial" w:cs="Arial"/>
+        </w:rPr>
         <w:t xml:space="preserve"> basert på søkeord</w:t>
       </w:r>
       <w:r>
+        <w:rPr>
+          <w:rFonts w:ascii="Arial" w:hAnsi="Arial" w:cs="Arial"/>
+        </w:rPr>
         <w:t xml:space="preserve">. </w:t>
       </w:r>
       <w:r>
+        <w:rPr>
+          <w:rFonts w:ascii="Arial" w:hAnsi="Arial" w:cs="Arial"/>
+        </w:rPr>
         <w:t>Applikasjonen kobler seg til en MySQL-database som inneholder oppføringer for forskjellige nettsid</w:t>
       </w:r>
       <w:r>
+        <w:rPr>
+          <w:rFonts w:ascii="Arial" w:hAnsi="Arial" w:cs="Arial"/>
+        </w:rPr>
         <w:t>ene. B</w:t>
       </w:r>
       <w:r>
+        <w:rPr>
+          <w:rFonts w:ascii="Arial" w:hAnsi="Arial" w:cs="Arial"/>
+        </w:rPr>
         <w:t>rukerne kan søke gjennom disse oppføringene basert på tittel, beskrivelse eller innhold.</w:t>
       </w:r>
     </w:p>
-    <w:p/>
-    <w:p>
-      <w:pPr>
-        <w:rPr>
-          <w:b/>
-          <w:bCs/>
-        </w:rPr>
-      </w:pPr>
-      <w:proofErr w:type="spellStart"/>
-      <w:r>
-        <w:rPr>
-          <w:b/>
-          <w:bCs/>
-        </w:rPr>
-        <w:t>ubuntu</w:t>
-      </w:r>
-      <w:proofErr w:type="spellEnd"/>
-      <w:r>
-        <w:rPr>
-          <w:b/>
-          <w:bCs/>
-        </w:rPr>
-        <w:t xml:space="preserve"> host teknisk dokumentasjon:</w:t>
-      </w:r>
-    </w:p>
-    <w:p>
-      <w:pPr>
+    <w:p>
+      <w:pPr>
+        <w:spacing w:line="360" w:lineRule="auto"/>
+        <w:rPr>
+          <w:rFonts w:ascii="Arial" w:hAnsi="Arial" w:cs="Arial"/>
+        </w:rPr>
+      </w:pPr>
+    </w:p>
+    <w:p>
+      <w:pPr>
+        <w:spacing w:line="360" w:lineRule="auto"/>
+        <w:rPr>
+          <w:rFonts w:ascii="Arial" w:hAnsi="Arial" w:cs="Arial"/>
+        </w:rPr>
+      </w:pPr>
+      <w:r>
+        <w:rPr>
+          <w:rFonts w:ascii="Arial" w:hAnsi="Arial" w:cs="Arial"/>
+          <w:b/>
+          <w:bCs/>
+        </w:rPr>
+        <w:t>Github</w:t>
+      </w:r>
+      <w:r>
+        <w:rPr>
+          <w:rFonts w:ascii="Arial" w:hAnsi="Arial" w:cs="Arial"/>
+        </w:rPr>
+        <w:br/>
+      </w:r>
+      <w:hyperlink r:id="rId4" w:history="1">
+        <w:r>
+          <w:rPr>
+            <w:rStyle w:val="Hyperlink"/>
+            <w:rFonts w:ascii="Arial" w:hAnsi="Arial" w:cs="Arial"/>
+          </w:rPr>
+          <w:t>https://github.com/olilinvar/searchengine</w:t>
+        </w:r>
+      </w:hyperlink>
+    </w:p>
+    <w:p>
+      <w:pPr>
+        <w:spacing w:line="360" w:lineRule="auto"/>
+        <w:rPr>
+          <w:rFonts w:ascii="Arial" w:hAnsi="Arial" w:cs="Arial"/>
+        </w:rPr>
+      </w:pPr>
+    </w:p>
+    <w:p>
+      <w:pPr>
+        <w:spacing w:line="360" w:lineRule="auto"/>
+        <w:rPr>
+          <w:rFonts w:ascii="Arial" w:hAnsi="Arial" w:cs="Arial"/>
+          <w:b/>
+          <w:bCs/>
+        </w:rPr>
+      </w:pPr>
+      <w:r>
+        <w:rPr>
+          <w:rFonts w:ascii="Arial" w:hAnsi="Arial" w:cs="Arial"/>
+          <w:b/>
+          <w:bCs/>
+        </w:rPr>
+        <w:t>U</w:t>
+      </w:r>
+      <w:r>
+        <w:rPr>
+          <w:rFonts w:ascii="Arial" w:hAnsi="Arial" w:cs="Arial"/>
+          <w:b/>
+          <w:bCs/>
+        </w:rPr>
+        <w:t>buntu host teknisk dokumentasjon:</w:t>
+      </w:r>
+    </w:p>
+    <w:p>
+      <w:pPr>
+        <w:spacing w:line="360" w:lineRule="auto"/>
         <w:ind w:firstLine="720"/>
-      </w:pPr>
-      <w:proofErr w:type="spellStart"/>
-      <w:r>
-        <w:t>root</w:t>
-      </w:r>
-      <w:proofErr w:type="spellEnd"/>
-      <w:r>
-        <w:t xml:space="preserve"> passord: </w:t>
-      </w:r>
-      <w:proofErr w:type="spellStart"/>
-      <w:r>
+        <w:rPr>
+          <w:rFonts w:ascii="Arial" w:hAnsi="Arial" w:cs="Arial"/>
+        </w:rPr>
+      </w:pPr>
+      <w:r>
+        <w:rPr>
+          <w:rFonts w:ascii="Arial" w:hAnsi="Arial" w:cs="Arial"/>
+        </w:rPr>
+        <w:t>root passord: password</w:t>
+      </w:r>
+    </w:p>
+    <w:p>
+      <w:pPr>
+        <w:spacing w:line="360" w:lineRule="auto"/>
+        <w:rPr>
+          <w:rFonts w:ascii="Arial" w:hAnsi="Arial" w:cs="Arial"/>
+        </w:rPr>
+      </w:pPr>
+    </w:p>
+    <w:p>
+      <w:pPr>
+        <w:spacing w:line="360" w:lineRule="auto"/>
+        <w:rPr>
+          <w:rFonts w:ascii="Arial" w:hAnsi="Arial" w:cs="Arial"/>
+          <w:b/>
+          <w:bCs/>
+        </w:rPr>
+      </w:pPr>
+      <w:r>
+        <w:rPr>
+          <w:rFonts w:ascii="Arial" w:hAnsi="Arial" w:cs="Arial"/>
+          <w:b/>
+          <w:bCs/>
+        </w:rPr>
+        <w:t>D</w:t>
+      </w:r>
+      <w:r>
+        <w:rPr>
+          <w:rFonts w:ascii="Arial" w:hAnsi="Arial" w:cs="Arial"/>
+          <w:b/>
+          <w:bCs/>
+        </w:rPr>
+        <w:t>atabase teknisk dokumentasjon:</w:t>
+      </w:r>
+    </w:p>
+    <w:p>
+      <w:pPr>
+        <w:spacing w:line="360" w:lineRule="auto"/>
+        <w:ind w:firstLine="720"/>
+        <w:rPr>
+          <w:rFonts w:ascii="Arial" w:hAnsi="Arial" w:cs="Arial"/>
+          <w:b/>
+          <w:bCs/>
+        </w:rPr>
+      </w:pPr>
+      <w:r>
+        <w:rPr>
+          <w:rFonts w:ascii="Arial" w:hAnsi="Arial" w:cs="Arial"/>
+        </w:rPr>
+        <w:t>user</w:t>
+      </w:r>
+      <w:r>
+        <w:rPr>
+          <w:rFonts w:ascii="Arial" w:hAnsi="Arial" w:cs="Arial"/>
+        </w:rPr>
+        <w:t xml:space="preserve">: </w:t>
+      </w:r>
+      <w:r>
+        <w:rPr>
+          <w:rFonts w:ascii="Arial" w:hAnsi="Arial" w:cs="Arial"/>
+        </w:rPr>
+        <w:t>admin</w:t>
+      </w:r>
+    </w:p>
+    <w:p>
+      <w:pPr>
+        <w:spacing w:line="360" w:lineRule="auto"/>
+        <w:ind w:left="720"/>
+        <w:rPr>
+          <w:rFonts w:ascii="Arial" w:hAnsi="Arial" w:cs="Arial"/>
+        </w:rPr>
+      </w:pPr>
+      <w:r>
+        <w:rPr>
+          <w:rFonts w:ascii="Arial" w:hAnsi="Arial" w:cs="Arial"/>
+        </w:rPr>
         <w:t>password</w:t>
       </w:r>
-      <w:proofErr w:type="spellEnd"/>
-    </w:p>
-    <w:p/>
-    <w:p>
-      <w:pPr>
-        <w:rPr>
-          <w:b/>
-          <w:bCs/>
-        </w:rPr>
-      </w:pPr>
-      <w:r>
-        <w:rPr>
-          <w:b/>
-          <w:bCs/>
-        </w:rPr>
-        <w:t>database</w:t>
-      </w:r>
-      <w:r>
-        <w:rPr>
-          <w:b/>
-          <w:bCs/>
-        </w:rPr>
-        <w:t xml:space="preserve"> teknisk dokumentasjon:</w:t>
-      </w:r>
-    </w:p>
-    <w:p>
-      <w:pPr>
-        <w:ind w:firstLine="720"/>
-        <w:rPr>
-          <w:b/>
-          <w:bCs/>
-        </w:rPr>
-      </w:pPr>
-      <w:proofErr w:type="spellStart"/>
-      <w:r>
-        <w:t>user</w:t>
-      </w:r>
-      <w:proofErr w:type="spellEnd"/>
-      <w:r>
+      <w:r>
+        <w:rPr>
+          <w:rFonts w:ascii="Arial" w:hAnsi="Arial" w:cs="Arial"/>
+        </w:rPr>
         <w:t xml:space="preserve">: </w:t>
       </w:r>
-      <w:proofErr w:type="spellStart"/>
-      <w:r>
-        <w:t>root</w:t>
-      </w:r>
-      <w:proofErr w:type="spellEnd"/>
-    </w:p>
-    <w:p>
-      <w:pPr>
+      <w:r>
+        <w:rPr>
+          <w:rFonts w:ascii="Arial" w:hAnsi="Arial" w:cs="Arial"/>
+        </w:rPr>
+        <w:t>password</w:t>
+      </w:r>
+    </w:p>
+    <w:p>
+      <w:pPr>
+        <w:spacing w:line="360" w:lineRule="auto"/>
         <w:ind w:left="720"/>
-      </w:pPr>
-      <w:proofErr w:type="spellStart"/>
-      <w:r>
-        <w:t>password</w:t>
-      </w:r>
-      <w:proofErr w:type="spellEnd"/>
-      <w:r>
-        <w:t xml:space="preserve">: </w:t>
-      </w:r>
-      <w:proofErr w:type="spellStart"/>
-      <w:r>
-        <w:t>Admin</w:t>
-      </w:r>
-      <w:proofErr w:type="spellEnd"/>
-    </w:p>
-    <w:p>
-      <w:pPr>
+        <w:rPr>
+          <w:rFonts w:ascii="Arial" w:hAnsi="Arial" w:cs="Arial"/>
+        </w:rPr>
+      </w:pPr>
+      <w:r>
+        <w:rPr>
+          <w:rFonts w:ascii="Arial" w:hAnsi="Arial" w:cs="Arial"/>
+        </w:rPr>
+        <w:t>host: %</w:t>
+      </w:r>
+    </w:p>
+    <w:p>
+      <w:pPr>
+        <w:spacing w:line="360" w:lineRule="auto"/>
         <w:ind w:left="720"/>
-      </w:pPr>
-      <w:r>
-        <w:t xml:space="preserve">(Jeg er klar over at man helst ikke skal bruke </w:t>
-      </w:r>
-      <w:proofErr w:type="spellStart"/>
-      <w:r>
-        <w:t>root</w:t>
-      </w:r>
-      <w:proofErr w:type="spellEnd"/>
-      <w:r>
-        <w:t xml:space="preserve"> </w:t>
-      </w:r>
-      <w:proofErr w:type="spellStart"/>
-      <w:r>
-        <w:t>pga</w:t>
-      </w:r>
-      <w:proofErr w:type="spellEnd"/>
-      <w:r>
-        <w:t xml:space="preserve"> tilganger</w:t>
-      </w:r>
-      <w:r>
-        <w:t>)</w:t>
-      </w:r>
-    </w:p>
-    <w:p/>
-    <w:p>
-      <w:pPr>
-        <w:rPr>
-          <w:b/>
-          <w:bCs/>
-        </w:rPr>
-      </w:pPr>
-      <w:r>
-        <w:rPr>
-          <w:b/>
-          <w:bCs/>
-        </w:rPr>
+        <w:rPr>
+          <w:rFonts w:ascii="Arial" w:hAnsi="Arial" w:cs="Arial"/>
+        </w:rPr>
+      </w:pPr>
+    </w:p>
+    <w:p>
+      <w:pPr>
+        <w:spacing w:line="360" w:lineRule="auto"/>
+        <w:rPr>
+          <w:rFonts w:ascii="Arial" w:hAnsi="Arial" w:cs="Arial"/>
+          <w:b/>
+          <w:bCs/>
+        </w:rPr>
+      </w:pPr>
+    </w:p>
+    <w:p>
+      <w:pPr>
+        <w:spacing w:line="360" w:lineRule="auto"/>
+        <w:rPr>
+          <w:rFonts w:ascii="Arial" w:hAnsi="Arial" w:cs="Arial"/>
+          <w:b/>
+          <w:bCs/>
+        </w:rPr>
+      </w:pPr>
+    </w:p>
+    <w:p>
+      <w:pPr>
+        <w:spacing w:line="360" w:lineRule="auto"/>
+        <w:rPr>
+          <w:rFonts w:ascii="Arial" w:hAnsi="Arial" w:cs="Arial"/>
+          <w:b/>
+          <w:bCs/>
+        </w:rPr>
+      </w:pPr>
+    </w:p>
+    <w:p>
+      <w:pPr>
+        <w:spacing w:line="360" w:lineRule="auto"/>
+        <w:rPr>
+          <w:rFonts w:ascii="Arial" w:hAnsi="Arial" w:cs="Arial"/>
+          <w:b/>
+          <w:bCs/>
+        </w:rPr>
+      </w:pPr>
+    </w:p>
+    <w:p>
+      <w:pPr>
+        <w:spacing w:line="360" w:lineRule="auto"/>
+        <w:rPr>
+          <w:rFonts w:ascii="Arial" w:hAnsi="Arial" w:cs="Arial"/>
+          <w:b/>
+          <w:bCs/>
+        </w:rPr>
+      </w:pPr>
+    </w:p>
+    <w:p>
+      <w:pPr>
+        <w:spacing w:line="360" w:lineRule="auto"/>
+        <w:rPr>
+          <w:rFonts w:ascii="Arial" w:hAnsi="Arial" w:cs="Arial"/>
+          <w:b/>
+          <w:bCs/>
+        </w:rPr>
+      </w:pPr>
+      <w:r>
+        <w:rPr>
+          <w:rFonts w:ascii="Arial" w:hAnsi="Arial" w:cs="Arial"/>
+          <w:b/>
+          <w:bCs/>
+        </w:rPr>
+        <w:lastRenderedPageBreak/>
         <w:t>Nettverksdiagram</w:t>
       </w:r>
     </w:p>
     <w:p>
-      <w:r>
+      <w:pPr>
+        <w:spacing w:line="360" w:lineRule="auto"/>
+        <w:rPr>
+          <w:rFonts w:ascii="Arial" w:hAnsi="Arial" w:cs="Arial"/>
+        </w:rPr>
+      </w:pPr>
+      <w:r>
+        <w:rPr>
+          <w:rFonts w:ascii="Arial" w:hAnsi="Arial" w:cs="Arial"/>
+        </w:rPr>
         <w:drawing>
-          <wp:inline distT="0" distB="0" distL="0" distR="0" wp14:anchorId="025ABFA4" wp14:editId="76F40C50">
-            <wp:extent cx="2940103" cy="1706579"/>
-            <wp:effectExtent l="0" t="0" r="0" b="8255"/>
-            <wp:docPr id="708796330" name="Picture 1" descr="A computer screen shot of a computer&#10;&#10;Description automatically generated"/>
+          <wp:inline distT="0" distB="0" distL="0" distR="0" wp14:anchorId="56DCFA98" wp14:editId="4A1AC3B2">
+            <wp:extent cx="4354717" cy="2349965"/>
+            <wp:effectExtent l="0" t="0" r="8255" b="0"/>
+            <wp:docPr id="2145885007" name="Picture 1" descr="A computer screen shot&#10;&#10;Description automatically generated with medium confidence"/>
             <wp:cNvGraphicFramePr>
               <a:graphicFrameLocks xmlns:a="http://schemas.openxmlformats.org/drawingml/2006/main" noChangeAspect="1"/>
             </wp:cNvGraphicFramePr>
@@ -229,11 +707,11 @@
               <a:graphicData uri="http://schemas.openxmlformats.org/drawingml/2006/picture">
                 <pic:pic xmlns:pic="http://schemas.openxmlformats.org/drawingml/2006/picture">
                   <pic:nvPicPr>
-                    <pic:cNvPr id="708796330" name="Picture 1" descr="A computer screen shot of a computer&#10;&#10;Description automatically generated"/>
+                    <pic:cNvPr id="2145885007" name="Picture 1" descr="A computer screen shot&#10;&#10;Description automatically generated with medium confidence"/>
                     <pic:cNvPicPr/>
                   </pic:nvPicPr>
                   <pic:blipFill>
-                    <a:blip r:embed="rId4"/>
+                    <a:blip r:embed="rId5"/>
                     <a:stretch>
                       <a:fillRect/>
                     </a:stretch>
@@ -241,7 +719,7 @@
                   <pic:spPr>
                     <a:xfrm>
                       <a:off x="0" y="0"/>
-                      <a:ext cx="2950687" cy="1712722"/>
+                      <a:ext cx="4362548" cy="2354191"/>
                     </a:xfrm>
                     <a:prstGeom prst="rect">
                       <a:avLst/>
@@ -254,64 +732,24 @@
         </w:drawing>
       </w:r>
     </w:p>
-    <w:p/>
-    <w:p>
-      <w:pPr>
-        <w:rPr>
-          <w:b/>
-          <w:bCs/>
-        </w:rPr>
-      </w:pPr>
-    </w:p>
-    <w:p>
-      <w:pPr>
-        <w:rPr>
-          <w:b/>
-          <w:bCs/>
-        </w:rPr>
-      </w:pPr>
-    </w:p>
-    <w:p>
-      <w:pPr>
-        <w:rPr>
-          <w:b/>
-          <w:bCs/>
-        </w:rPr>
-      </w:pPr>
-    </w:p>
-    <w:p>
-      <w:pPr>
-        <w:rPr>
-          <w:b/>
-          <w:bCs/>
-        </w:rPr>
-      </w:pPr>
-    </w:p>
-    <w:p>
-      <w:pPr>
-        <w:rPr>
-          <w:b/>
-          <w:bCs/>
-        </w:rPr>
-      </w:pPr>
-    </w:p>
-    <w:p>
-      <w:pPr>
-        <w:rPr>
-          <w:b/>
-          <w:bCs/>
-        </w:rPr>
-      </w:pPr>
-    </w:p>
-    <w:p>
-      <w:pPr>
-        <w:rPr>
-          <w:b/>
-          <w:bCs/>
-        </w:rPr>
-      </w:pPr>
-      <w:r>
-        <w:rPr>
+    <w:p>
+      <w:pPr>
+        <w:spacing w:line="360" w:lineRule="auto"/>
+        <w:rPr>
+          <w:rFonts w:ascii="Arial" w:hAnsi="Arial" w:cs="Arial"/>
+        </w:rPr>
+      </w:pPr>
+    </w:p>
+    <w:p>
+      <w:pPr>
+        <w:spacing w:line="360" w:lineRule="auto"/>
+        <w:rPr>
+          <w:rFonts w:ascii="Arial" w:hAnsi="Arial" w:cs="Arial"/>
+        </w:rPr>
+      </w:pPr>
+      <w:r>
+        <w:rPr>
+          <w:rFonts w:ascii="Arial" w:hAnsi="Arial" w:cs="Arial"/>
           <w:b/>
           <w:bCs/>
         </w:rPr>
@@ -320,14 +758,17 @@
     </w:p>
     <w:p>
       <w:pPr>
+        <w:spacing w:line="360" w:lineRule="auto"/>
         <w:ind w:left="720"/>
         <w:rPr>
-          <w:b/>
-          <w:bCs/>
-        </w:rPr>
-      </w:pPr>
-      <w:r>
-        <w:rPr>
+          <w:rFonts w:ascii="Arial" w:hAnsi="Arial" w:cs="Arial"/>
+          <w:b/>
+          <w:bCs/>
+        </w:rPr>
+      </w:pPr>
+      <w:r>
+        <w:rPr>
+          <w:rFonts w:ascii="Arial" w:hAnsi="Arial" w:cs="Arial"/>
           <w:b/>
           <w:bCs/>
         </w:rPr>
@@ -336,115 +777,125 @@
     </w:p>
     <w:p>
       <w:pPr>
+        <w:spacing w:line="360" w:lineRule="auto"/>
         <w:ind w:left="720" w:firstLine="720"/>
-      </w:pPr>
-      <w:r>
+        <w:rPr>
+          <w:rFonts w:ascii="Arial" w:hAnsi="Arial" w:cs="Arial"/>
+        </w:rPr>
+      </w:pPr>
+      <w:r>
+        <w:rPr>
+          <w:rFonts w:ascii="Arial" w:hAnsi="Arial" w:cs="Arial"/>
+        </w:rPr>
         <w:t xml:space="preserve">installer nyeste </w:t>
       </w:r>
       <w:r>
+        <w:rPr>
+          <w:rFonts w:ascii="Arial" w:hAnsi="Arial" w:cs="Arial"/>
+        </w:rPr>
         <w:t>versjon</w:t>
       </w:r>
       <w:r>
-        <w:t xml:space="preserve"> av </w:t>
-      </w:r>
-      <w:proofErr w:type="spellStart"/>
-      <w:r>
-        <w:t>ubuntu</w:t>
-      </w:r>
-      <w:proofErr w:type="spellEnd"/>
-    </w:p>
-    <w:p>
-      <w:pPr>
+        <w:rPr>
+          <w:rFonts w:ascii="Arial" w:hAnsi="Arial" w:cs="Arial"/>
+        </w:rPr>
+        <w:t xml:space="preserve"> av ubuntu</w:t>
+      </w:r>
+    </w:p>
+    <w:p>
+      <w:pPr>
+        <w:spacing w:line="360" w:lineRule="auto"/>
         <w:ind w:left="720" w:firstLine="720"/>
-      </w:pPr>
-      <w:proofErr w:type="spellStart"/>
-      <w:r>
-        <w:t>opne</w:t>
-      </w:r>
-      <w:proofErr w:type="spellEnd"/>
-      <w:r>
-        <w:t xml:space="preserve"> terminal</w:t>
-      </w:r>
-    </w:p>
-    <w:p>
-      <w:pPr>
+        <w:rPr>
+          <w:rFonts w:ascii="Arial" w:hAnsi="Arial" w:cs="Arial"/>
+        </w:rPr>
+      </w:pPr>
+      <w:r>
+        <w:rPr>
+          <w:rFonts w:ascii="Arial" w:hAnsi="Arial" w:cs="Arial"/>
+        </w:rPr>
+        <w:t>opne terminal</w:t>
+      </w:r>
+      <w:r>
+        <w:rPr>
+          <w:rFonts w:ascii="Arial" w:hAnsi="Arial" w:cs="Arial"/>
+        </w:rPr>
+        <w:t xml:space="preserve"> med CTRL + ALT</w:t>
+      </w:r>
+      <w:r>
+        <w:rPr>
+          <w:rFonts w:ascii="Arial" w:hAnsi="Arial" w:cs="Arial"/>
+        </w:rPr>
+        <w:t xml:space="preserve"> + T</w:t>
+      </w:r>
+    </w:p>
+    <w:p>
+      <w:pPr>
+        <w:spacing w:line="360" w:lineRule="auto"/>
         <w:ind w:left="720" w:firstLine="720"/>
         <w:rPr>
-          <w:lang w:val="en-US"/>
-        </w:rPr>
-      </w:pPr>
-      <w:proofErr w:type="spellStart"/>
-      <w:r>
-        <w:rPr>
-          <w:lang w:val="en-US"/>
-        </w:rPr>
-        <w:t>sudo</w:t>
-      </w:r>
-      <w:proofErr w:type="spellEnd"/>
-      <w:r>
-        <w:rPr>
-          <w:lang w:val="en-US"/>
-        </w:rPr>
-        <w:t xml:space="preserve"> apt update</w:t>
-      </w:r>
-    </w:p>
-    <w:p>
-      <w:pPr>
+          <w:rFonts w:ascii="Arial" w:hAnsi="Arial" w:cs="Arial"/>
+          <w:lang w:val="en-US"/>
+        </w:rPr>
+      </w:pPr>
+      <w:r>
+        <w:rPr>
+          <w:rFonts w:ascii="Arial" w:hAnsi="Arial" w:cs="Arial"/>
+          <w:lang w:val="en-US"/>
+        </w:rPr>
+        <w:t>sudo apt update</w:t>
+      </w:r>
+    </w:p>
+    <w:p>
+      <w:pPr>
+        <w:spacing w:line="360" w:lineRule="auto"/>
         <w:ind w:left="720" w:firstLine="720"/>
         <w:rPr>
-          <w:lang w:val="en-US"/>
-        </w:rPr>
-      </w:pPr>
-      <w:proofErr w:type="spellStart"/>
-      <w:r>
-        <w:rPr>
-          <w:lang w:val="en-US"/>
-        </w:rPr>
-        <w:t>sudo</w:t>
-      </w:r>
-      <w:proofErr w:type="spellEnd"/>
-      <w:r>
-        <w:rPr>
-          <w:lang w:val="en-US"/>
-        </w:rPr>
-        <w:t xml:space="preserve"> apt upgrade</w:t>
-      </w:r>
-    </w:p>
-    <w:p>
-      <w:pPr>
+          <w:rFonts w:ascii="Arial" w:hAnsi="Arial" w:cs="Arial"/>
+          <w:lang w:val="en-US"/>
+        </w:rPr>
+      </w:pPr>
+      <w:r>
+        <w:rPr>
+          <w:rFonts w:ascii="Arial" w:hAnsi="Arial" w:cs="Arial"/>
+          <w:lang w:val="en-US"/>
+        </w:rPr>
+        <w:t>sudo apt upgrade</w:t>
+      </w:r>
+    </w:p>
+    <w:p>
+      <w:pPr>
+        <w:spacing w:line="360" w:lineRule="auto"/>
         <w:ind w:left="720" w:firstLine="720"/>
         <w:rPr>
-          <w:lang w:val="en-US"/>
-        </w:rPr>
-      </w:pPr>
-      <w:proofErr w:type="spellStart"/>
-      <w:r>
-        <w:rPr>
-          <w:lang w:val="en-US"/>
-        </w:rPr>
-        <w:t>sudo</w:t>
-      </w:r>
-      <w:proofErr w:type="spellEnd"/>
-      <w:r>
-        <w:rPr>
-          <w:lang w:val="en-US"/>
-        </w:rPr>
-        <w:t xml:space="preserve"> apt</w:t>
-      </w:r>
-      <w:r>
-        <w:rPr>
+          <w:rFonts w:ascii="Arial" w:hAnsi="Arial" w:cs="Arial"/>
+          <w:lang w:val="en-US"/>
+        </w:rPr>
+      </w:pPr>
+      <w:r>
+        <w:rPr>
+          <w:rFonts w:ascii="Arial" w:hAnsi="Arial" w:cs="Arial"/>
+          <w:lang w:val="en-US"/>
+        </w:rPr>
+        <w:t>sudo apt</w:t>
+      </w:r>
+      <w:r>
+        <w:rPr>
+          <w:rFonts w:ascii="Arial" w:hAnsi="Arial" w:cs="Arial"/>
           <w:lang w:val="en-US"/>
         </w:rPr>
         <w:t xml:space="preserve"> install</w:t>
       </w:r>
       <w:r>
         <w:rPr>
+          <w:rFonts w:ascii="Arial" w:hAnsi="Arial" w:cs="Arial"/>
           <w:lang w:val="en-US"/>
         </w:rPr>
         <w:t xml:space="preserve"> python3-</w:t>
       </w:r>
       <w:r>
         <w:rPr>
+          <w:rFonts w:ascii="Arial" w:hAnsi="Arial" w:cs="Arial"/>
           <w:lang w:val="en-US"/>
         </w:rPr>
         <w:t>Flask</w:t>
@@ -452,25 +903,30 @@
     </w:p>
     <w:p>
       <w:pPr>
+        <w:spacing w:line="360" w:lineRule="auto"/>
         <w:ind w:left="720" w:firstLine="720"/>
         <w:rPr>
-          <w:lang w:val="en-US"/>
-        </w:rPr>
-      </w:pPr>
-      <w:r>
-        <w:rPr>
+          <w:rFonts w:ascii="Arial" w:hAnsi="Arial" w:cs="Arial"/>
+          <w:lang w:val="en-US"/>
+        </w:rPr>
+      </w:pPr>
+      <w:r>
+        <w:rPr>
+          <w:rFonts w:ascii="Arial" w:hAnsi="Arial" w:cs="Arial"/>
           <w:lang w:val="en-US"/>
         </w:rPr>
         <w:t xml:space="preserve">flask </w:t>
       </w:r>
       <w:r>
         <w:rPr>
+          <w:rFonts w:ascii="Arial" w:hAnsi="Arial" w:cs="Arial"/>
           <w:lang w:val="en-US"/>
         </w:rPr>
         <w:t>–</w:t>
       </w:r>
       <w:r>
         <w:rPr>
+          <w:rFonts w:ascii="Arial" w:hAnsi="Arial" w:cs="Arial"/>
           <w:lang w:val="en-US"/>
         </w:rPr>
         <w:t>version</w:t>
@@ -478,97 +934,71 @@
     </w:p>
     <w:p>
       <w:pPr>
+        <w:spacing w:line="360" w:lineRule="auto"/>
         <w:ind w:left="720" w:firstLine="720"/>
         <w:rPr>
-          <w:lang w:val="en-US"/>
-        </w:rPr>
-      </w:pPr>
-      <w:proofErr w:type="spellStart"/>
-      <w:r>
-        <w:rPr>
-          <w:lang w:val="en-US"/>
-        </w:rPr>
-        <w:t>sudo</w:t>
-      </w:r>
-      <w:proofErr w:type="spellEnd"/>
-      <w:r>
-        <w:rPr>
-          <w:lang w:val="en-US"/>
-        </w:rPr>
-        <w:t xml:space="preserve"> apt install git</w:t>
-      </w:r>
-    </w:p>
-    <w:p>
-      <w:pPr>
+          <w:rFonts w:ascii="Arial" w:hAnsi="Arial" w:cs="Arial"/>
+          <w:lang w:val="en-US"/>
+        </w:rPr>
+      </w:pPr>
+      <w:r>
+        <w:rPr>
+          <w:rFonts w:ascii="Arial" w:hAnsi="Arial" w:cs="Arial"/>
+          <w:lang w:val="en-US"/>
+        </w:rPr>
+        <w:t>sudo apt install python3-mysql.connector</w:t>
+      </w:r>
+    </w:p>
+    <w:p>
+      <w:pPr>
+        <w:spacing w:line="360" w:lineRule="auto"/>
         <w:ind w:left="720" w:firstLine="720"/>
         <w:rPr>
-          <w:lang w:val="en-US"/>
-        </w:rPr>
-      </w:pPr>
-      <w:proofErr w:type="spellStart"/>
-      <w:r>
-        <w:rPr>
-          <w:lang w:val="en-US"/>
-        </w:rPr>
-        <w:t>sudo</w:t>
-      </w:r>
-      <w:proofErr w:type="spellEnd"/>
-      <w:r>
-        <w:rPr>
-          <w:lang w:val="en-US"/>
-        </w:rPr>
-        <w:t xml:space="preserve"> git clone </w:t>
-      </w:r>
-      <w:r>
-        <w:rPr>
+          <w:rFonts w:ascii="Arial" w:hAnsi="Arial" w:cs="Arial"/>
+          <w:lang w:val="en-US"/>
+        </w:rPr>
+      </w:pPr>
+      <w:r>
+        <w:rPr>
+          <w:rFonts w:ascii="Arial" w:hAnsi="Arial" w:cs="Arial"/>
+          <w:lang w:val="en-US"/>
+        </w:rPr>
+        <w:t>sudo apt install git</w:t>
+      </w:r>
+    </w:p>
+    <w:p>
+      <w:pPr>
+        <w:spacing w:line="360" w:lineRule="auto"/>
+        <w:ind w:left="720" w:firstLine="720"/>
+        <w:rPr>
+          <w:rFonts w:ascii="Arial" w:hAnsi="Arial" w:cs="Arial"/>
+          <w:lang w:val="en-US"/>
+        </w:rPr>
+      </w:pPr>
+      <w:r>
+        <w:rPr>
+          <w:rFonts w:ascii="Arial" w:hAnsi="Arial" w:cs="Arial"/>
+          <w:lang w:val="en-US"/>
+        </w:rPr>
+        <w:t xml:space="preserve">sudo git clone </w:t>
+      </w:r>
+      <w:r>
+        <w:rPr>
+          <w:rFonts w:ascii="Arial" w:hAnsi="Arial" w:cs="Arial"/>
           <w:lang w:val="en-US"/>
         </w:rPr>
         <w:t>&lt;</w:t>
       </w:r>
-      <w:proofErr w:type="spellStart"/>
-      <w:r>
-        <w:rPr>
-          <w:lang w:val="en-US"/>
-        </w:rPr>
-        <w:t>url</w:t>
-      </w:r>
-      <w:proofErr w:type="spellEnd"/>
-      <w:r>
-        <w:rPr>
-          <w:lang w:val="en-US"/>
-        </w:rPr>
-        <w:t xml:space="preserve"> </w:t>
-      </w:r>
-      <w:proofErr w:type="spellStart"/>
-      <w:r>
-        <w:rPr>
-          <w:lang w:val="en-US"/>
-        </w:rPr>
-        <w:t>til</w:t>
-      </w:r>
-      <w:proofErr w:type="spellEnd"/>
-      <w:r>
-        <w:rPr>
-          <w:lang w:val="en-US"/>
-        </w:rPr>
-        <w:t xml:space="preserve"> </w:t>
-      </w:r>
-      <w:proofErr w:type="spellStart"/>
-      <w:r>
-        <w:rPr>
-          <w:lang w:val="en-US"/>
-        </w:rPr>
-        <w:t>github</w:t>
-      </w:r>
-      <w:proofErr w:type="spellEnd"/>
-      <w:r>
-        <w:rPr>
-          <w:lang w:val="en-US"/>
-        </w:rPr>
-        <w:t xml:space="preserve"> repo</w:t>
-      </w:r>
-      <w:r>
-        <w:rPr>
+      <w:r>
+        <w:rPr>
+          <w:rFonts w:ascii="Arial" w:hAnsi="Arial" w:cs="Arial"/>
+          <w:lang w:val="en-US"/>
+        </w:rPr>
+        <w:t>url til github repo</w:t>
+      </w:r>
+      <w:r>
+        <w:rPr>
+          <w:rFonts w:ascii="Arial" w:hAnsi="Arial" w:cs="Arial"/>
           <w:lang w:val="en-US"/>
         </w:rPr>
         <w:t>&gt;</w:t>
@@ -576,51 +1006,190 @@
     </w:p>
     <w:p>
       <w:pPr>
+        <w:spacing w:line="360" w:lineRule="auto"/>
         <w:ind w:left="720" w:firstLine="720"/>
-      </w:pPr>
-      <w:r>
-        <w:t xml:space="preserve">hvis man kjører </w:t>
-      </w:r>
-      <w:proofErr w:type="spellStart"/>
-      <w:r>
-        <w:t>python</w:t>
-      </w:r>
-      <w:proofErr w:type="spellEnd"/>
-      <w:r>
-        <w:t xml:space="preserve"> f</w:t>
-      </w:r>
-      <w:r>
-        <w:t>ilen så skal nettsiden hostes (</w:t>
-      </w:r>
-      <w:proofErr w:type="spellStart"/>
-      <w:r>
-        <w:t>python</w:t>
-      </w:r>
-      <w:proofErr w:type="spellEnd"/>
-      <w:r>
-        <w:t xml:space="preserve"> </w:t>
-      </w:r>
-      <w:r>
+        <w:rPr>
+          <w:rFonts w:ascii="Arial" w:hAnsi="Arial" w:cs="Arial"/>
+        </w:rPr>
+      </w:pPr>
+      <w:r>
+        <w:rPr>
+          <w:rFonts w:ascii="Arial" w:hAnsi="Arial" w:cs="Arial"/>
+        </w:rPr>
+        <w:t>hvis man kjører python filen så skal nettsiden hostes (</w:t>
+      </w:r>
+      <w:r>
+        <w:rPr>
+          <w:rFonts w:ascii="Arial" w:hAnsi="Arial" w:cs="Arial"/>
+        </w:rPr>
+        <w:t xml:space="preserve">python </w:t>
+      </w:r>
+      <w:r>
+        <w:rPr>
+          <w:rFonts w:ascii="Arial" w:hAnsi="Arial" w:cs="Arial"/>
+        </w:rPr>
         <w:t>main</w:t>
       </w:r>
       <w:r>
+        <w:rPr>
+          <w:rFonts w:ascii="Arial" w:hAnsi="Arial" w:cs="Arial"/>
+        </w:rPr>
         <w:t>.py</w:t>
       </w:r>
       <w:r>
+        <w:rPr>
+          <w:rFonts w:ascii="Arial" w:hAnsi="Arial" w:cs="Arial"/>
+        </w:rPr>
         <w:t>)</w:t>
       </w:r>
     </w:p>
-    <w:p/>
-    <w:p>
-      <w:pPr>
+    <w:p>
+      <w:pPr>
+        <w:spacing w:line="360" w:lineRule="auto"/>
+        <w:rPr>
+          <w:rFonts w:ascii="Arial" w:hAnsi="Arial" w:cs="Arial"/>
+          <w:b/>
+          <w:bCs/>
+        </w:rPr>
+      </w:pPr>
+      <w:r>
+        <w:rPr>
+          <w:rFonts w:ascii="Arial" w:hAnsi="Arial" w:cs="Arial"/>
+        </w:rPr>
+        <w:tab/>
+      </w:r>
+      <w:r>
+        <w:rPr>
+          <w:rFonts w:ascii="Arial" w:hAnsi="Arial" w:cs="Arial"/>
+          <w:b/>
+          <w:bCs/>
+        </w:rPr>
+        <w:t>hvis du får «access denied» for db brukeren kan du gjøre følgene</w:t>
+      </w:r>
+    </w:p>
+    <w:p>
+      <w:pPr>
+        <w:spacing w:line="360" w:lineRule="auto"/>
+        <w:rPr>
+          <w:rFonts w:ascii="Arial" w:hAnsi="Arial" w:cs="Arial"/>
+        </w:rPr>
+      </w:pPr>
+      <w:r>
+        <w:rPr>
+          <w:rFonts w:ascii="Arial" w:hAnsi="Arial" w:cs="Arial"/>
+          <w:b/>
+          <w:bCs/>
+        </w:rPr>
+        <w:tab/>
+      </w:r>
+      <w:r>
+        <w:rPr>
+          <w:rFonts w:ascii="Arial" w:hAnsi="Arial" w:cs="Arial"/>
+          <w:b/>
+          <w:bCs/>
+        </w:rPr>
+        <w:tab/>
+      </w:r>
+      <w:r>
+        <w:rPr>
+          <w:rFonts w:ascii="Arial" w:hAnsi="Arial" w:cs="Arial"/>
+        </w:rPr>
+        <w:t>sudo mysql -u &lt;brukernavn&gt; -p</w:t>
+      </w:r>
+    </w:p>
+    <w:p>
+      <w:pPr>
+        <w:spacing w:line="360" w:lineRule="auto"/>
+        <w:rPr>
+          <w:rFonts w:ascii="Arial" w:hAnsi="Arial" w:cs="Arial"/>
+          <w:lang w:val="en-US"/>
+        </w:rPr>
+      </w:pPr>
+      <w:r>
+        <w:rPr>
+          <w:rFonts w:ascii="Arial" w:hAnsi="Arial" w:cs="Arial"/>
+        </w:rPr>
+        <w:tab/>
+      </w:r>
+      <w:r>
+        <w:rPr>
+          <w:rFonts w:ascii="Arial" w:hAnsi="Arial" w:cs="Arial"/>
+        </w:rPr>
+        <w:tab/>
+      </w:r>
+      <w:r>
+        <w:rPr>
+          <w:rFonts w:ascii="Arial" w:hAnsi="Arial" w:cs="Arial"/>
+          <w:lang w:val="en-US"/>
+        </w:rPr>
+        <w:t>grant all privileges on w</w:t>
+      </w:r>
+      <w:r>
+        <w:rPr>
+          <w:rFonts w:ascii="Arial" w:hAnsi="Arial" w:cs="Arial"/>
+          <w:lang w:val="en-US"/>
+        </w:rPr>
+        <w:t>eb_pages_db.* to “&lt;brukernavn&gt;”@”&lt;host&gt;”</w:t>
+      </w:r>
+    </w:p>
+    <w:p>
+      <w:pPr>
+        <w:spacing w:line="360" w:lineRule="auto"/>
+        <w:rPr>
+          <w:rFonts w:ascii="Arial" w:hAnsi="Arial" w:cs="Arial"/>
+          <w:lang w:val="en-US"/>
+        </w:rPr>
+      </w:pPr>
+      <w:r>
+        <w:rPr>
+          <w:rFonts w:ascii="Arial" w:hAnsi="Arial" w:cs="Arial"/>
+          <w:lang w:val="en-US"/>
+        </w:rPr>
+        <w:lastRenderedPageBreak/>
+        <w:tab/>
+      </w:r>
+      <w:r>
+        <w:rPr>
+          <w:rFonts w:ascii="Arial" w:hAnsi="Arial" w:cs="Arial"/>
+          <w:lang w:val="en-US"/>
+        </w:rPr>
+        <w:tab/>
+      </w:r>
+    </w:p>
+    <w:p>
+      <w:pPr>
+        <w:spacing w:line="360" w:lineRule="auto"/>
+        <w:rPr>
+          <w:rFonts w:ascii="Arial" w:hAnsi="Arial" w:cs="Arial"/>
+          <w:lang w:val="en-US"/>
+        </w:rPr>
+      </w:pPr>
+    </w:p>
+    <w:p>
+      <w:pPr>
+        <w:spacing w:line="360" w:lineRule="auto"/>
         <w:ind w:left="720"/>
         <w:rPr>
-          <w:b/>
-          <w:bCs/>
-        </w:rPr>
-      </w:pPr>
-      <w:r>
-        <w:rPr>
+          <w:rFonts w:ascii="Arial" w:hAnsi="Arial" w:cs="Arial"/>
+          <w:b/>
+          <w:bCs/>
+          <w:lang w:val="en-US"/>
+        </w:rPr>
+      </w:pPr>
+    </w:p>
+    <w:p>
+      <w:pPr>
+        <w:spacing w:line="360" w:lineRule="auto"/>
+        <w:ind w:left="720"/>
+        <w:rPr>
+          <w:rFonts w:ascii="Arial" w:hAnsi="Arial" w:cs="Arial"/>
+          <w:b/>
+          <w:bCs/>
+        </w:rPr>
+      </w:pPr>
+      <w:r>
+        <w:rPr>
+          <w:rFonts w:ascii="Arial" w:hAnsi="Arial" w:cs="Arial"/>
           <w:b/>
           <w:bCs/>
         </w:rPr>
@@ -629,117 +1198,130 @@
     </w:p>
     <w:p>
       <w:pPr>
+        <w:spacing w:line="360" w:lineRule="auto"/>
         <w:ind w:left="720" w:firstLine="720"/>
-      </w:pPr>
-      <w:r>
-        <w:t xml:space="preserve">laste ned </w:t>
-      </w:r>
-      <w:proofErr w:type="spellStart"/>
-      <w:r>
-        <w:t>mariadb</w:t>
-      </w:r>
-      <w:proofErr w:type="spellEnd"/>
-      <w:r>
-        <w:t>/</w:t>
-      </w:r>
-      <w:proofErr w:type="spellStart"/>
-      <w:r>
-        <w:t>sql</w:t>
-      </w:r>
-      <w:proofErr w:type="spellEnd"/>
-      <w:r>
-        <w:t>-server</w:t>
-      </w:r>
-    </w:p>
-    <w:p>
-      <w:pPr>
+        <w:rPr>
+          <w:rFonts w:ascii="Arial" w:hAnsi="Arial" w:cs="Arial"/>
+        </w:rPr>
+      </w:pPr>
+      <w:r>
+        <w:rPr>
+          <w:rFonts w:ascii="Arial" w:hAnsi="Arial" w:cs="Arial"/>
+        </w:rPr>
+        <w:t>laste ned mariadb/sql-server</w:t>
+      </w:r>
+    </w:p>
+    <w:p>
+      <w:pPr>
+        <w:spacing w:line="360" w:lineRule="auto"/>
         <w:ind w:left="720" w:firstLine="720"/>
-      </w:pPr>
-      <w:r>
+        <w:rPr>
+          <w:rFonts w:ascii="Arial" w:hAnsi="Arial" w:cs="Arial"/>
+        </w:rPr>
+      </w:pPr>
+      <w:r>
+        <w:rPr>
+          <w:rFonts w:ascii="Arial" w:hAnsi="Arial" w:cs="Arial"/>
+        </w:rPr>
         <w:t>lage bruker</w:t>
       </w:r>
     </w:p>
     <w:p>
       <w:pPr>
+        <w:spacing w:line="360" w:lineRule="auto"/>
         <w:ind w:left="720" w:firstLine="720"/>
-      </w:pPr>
-      <w:r>
-        <w:t xml:space="preserve">bruke </w:t>
-      </w:r>
-      <w:proofErr w:type="spellStart"/>
-      <w:r>
-        <w:t>dbcreate.sql</w:t>
-      </w:r>
-      <w:proofErr w:type="spellEnd"/>
-      <w:r>
-        <w:t xml:space="preserve"> i </w:t>
-      </w:r>
-      <w:proofErr w:type="spellStart"/>
-      <w:r>
-        <w:t>repoet</w:t>
-      </w:r>
-      <w:proofErr w:type="spellEnd"/>
-      <w:r>
-        <w:t xml:space="preserve"> for å opprette database og tabeller</w:t>
-      </w:r>
-    </w:p>
-    <w:p>
-      <w:pPr>
+        <w:rPr>
+          <w:rFonts w:ascii="Arial" w:hAnsi="Arial" w:cs="Arial"/>
+        </w:rPr>
+      </w:pPr>
+      <w:r>
+        <w:rPr>
+          <w:rFonts w:ascii="Arial" w:hAnsi="Arial" w:cs="Arial"/>
+        </w:rPr>
+        <w:t>bruke dbcreate.sql i repoet for å opprette database og tabeller</w:t>
+      </w:r>
+    </w:p>
+    <w:p>
+      <w:pPr>
+        <w:spacing w:line="360" w:lineRule="auto"/>
         <w:ind w:left="720" w:firstLine="720"/>
-      </w:pPr>
-      <w:r>
-        <w:t xml:space="preserve">bruke </w:t>
-      </w:r>
-      <w:proofErr w:type="spellStart"/>
-      <w:r>
-        <w:t>testdata.sql</w:t>
-      </w:r>
-      <w:proofErr w:type="spellEnd"/>
-      <w:r>
-        <w:t xml:space="preserve"> scriptet som ligger i </w:t>
-      </w:r>
-      <w:proofErr w:type="spellStart"/>
-      <w:r>
-        <w:t>repoet</w:t>
-      </w:r>
-      <w:proofErr w:type="spellEnd"/>
-      <w:r>
-        <w:t xml:space="preserve"> for å legge inn </w:t>
-      </w:r>
-      <w:proofErr w:type="spellStart"/>
-      <w:r>
-        <w:t>testdata</w:t>
-      </w:r>
-      <w:proofErr w:type="spellEnd"/>
-    </w:p>
-    <w:p>
-      <w:pPr>
+        <w:rPr>
+          <w:rFonts w:ascii="Arial" w:hAnsi="Arial" w:cs="Arial"/>
+        </w:rPr>
+      </w:pPr>
+      <w:r>
+        <w:rPr>
+          <w:rFonts w:ascii="Arial" w:hAnsi="Arial" w:cs="Arial"/>
+        </w:rPr>
+        <w:t>bruke testdata.sql scriptet som ligger i repoet for å legge inn testdata</w:t>
+      </w:r>
+    </w:p>
+    <w:p>
+      <w:pPr>
+        <w:spacing w:line="360" w:lineRule="auto"/>
         <w:ind w:left="720" w:firstLine="720"/>
-      </w:pPr>
-      <w:r>
-        <w:t xml:space="preserve">endre database </w:t>
-      </w:r>
-      <w:proofErr w:type="spellStart"/>
-      <w:r>
-        <w:t>login</w:t>
-      </w:r>
-      <w:proofErr w:type="spellEnd"/>
-      <w:r>
-        <w:t xml:space="preserve"> </w:t>
-      </w:r>
-      <w:proofErr w:type="spellStart"/>
-      <w:r>
-        <w:t>credentials</w:t>
-      </w:r>
-      <w:proofErr w:type="spellEnd"/>
-      <w:r>
-        <w:t xml:space="preserve"> I main.py hvis nødvendi</w:t>
-      </w:r>
-      <w:r>
-        <w:t>g</w:t>
-      </w:r>
-    </w:p>
-    <w:p/>
+        <w:rPr>
+          <w:rFonts w:ascii="Arial" w:hAnsi="Arial" w:cs="Arial"/>
+        </w:rPr>
+      </w:pPr>
+      <w:r>
+        <w:rPr>
+          <w:rFonts w:ascii="Arial" w:hAnsi="Arial" w:cs="Arial"/>
+        </w:rPr>
+        <w:t>endre database login credentials I main.py hvis nødvendig</w:t>
+      </w:r>
+    </w:p>
+    <w:p>
+      <w:pPr>
+        <w:spacing w:line="360" w:lineRule="auto"/>
+        <w:rPr>
+          <w:rFonts w:ascii="Arial" w:hAnsi="Arial" w:cs="Arial"/>
+        </w:rPr>
+      </w:pPr>
+    </w:p>
+    <w:p>
+      <w:pPr>
+        <w:spacing w:line="360" w:lineRule="auto"/>
+        <w:rPr>
+          <w:rFonts w:ascii="Arial" w:hAnsi="Arial" w:cs="Arial"/>
+        </w:rPr>
+      </w:pPr>
+    </w:p>
+    <w:p>
+      <w:pPr>
+        <w:spacing w:line="360" w:lineRule="auto"/>
+        <w:rPr>
+          <w:rFonts w:ascii="Arial" w:hAnsi="Arial" w:cs="Arial"/>
+          <w:b/>
+          <w:bCs/>
+        </w:rPr>
+      </w:pPr>
+      <w:r>
+        <w:rPr>
+          <w:rFonts w:ascii="Arial" w:hAnsi="Arial" w:cs="Arial"/>
+          <w:b/>
+          <w:bCs/>
+        </w:rPr>
+        <w:t>Hvordan funker flask?</w:t>
+      </w:r>
+    </w:p>
+    <w:p>
+      <w:pPr>
+        <w:spacing w:line="360" w:lineRule="auto"/>
+        <w:rPr>
+          <w:rFonts w:ascii="Arial" w:hAnsi="Arial" w:cs="Arial"/>
+        </w:rPr>
+      </w:pPr>
+      <w:r>
+        <w:t>Flask er et rammeverk som gjør det enkelt å lage nettsider og webapplikasjoner med Python. Flask-routing lar deg bestemme hvilken kode som skal kjøres når en bestemt URL blir besøkt</w:t>
+      </w:r>
+      <w:r>
+        <w:t xml:space="preserve">. </w:t>
+      </w:r>
+      <w:r>
+        <w:t>Du kan også sende og motta data mellom nettsiden din og brukerne ved hjelp av Flask.</w:t>
+      </w:r>
+    </w:p>
     <w:sectPr>
       <w:pgSz w:w="12240" w:h="15840"/>
       <w:pgMar w:top="1440" w:right="1440" w:bottom="1440" w:left="1440" w:header="720" w:footer="720" w:gutter="0"/>
@@ -1683,6 +2265,29 @@
       <w:spacing w:val="5"/>
     </w:rPr>
   </w:style>
+  <w:style w:type="character" w:styleId="Hyperlink">
+    <w:name w:val="Hyperlink"/>
+    <w:basedOn w:val="DefaultParagraphFont"/>
+    <w:uiPriority w:val="99"/>
+    <w:unhideWhenUsed/>
+    <w:rsid w:val="00A112B7"/>
+    <w:rPr>
+      <w:color w:val="467886" w:themeColor="hyperlink"/>
+      <w:u w:val="single"/>
+    </w:rPr>
+  </w:style>
+  <w:style w:type="character" w:styleId="UnresolvedMention">
+    <w:name w:val="Unresolved Mention"/>
+    <w:basedOn w:val="DefaultParagraphFont"/>
+    <w:uiPriority w:val="99"/>
+    <w:semiHidden/>
+    <w:unhideWhenUsed/>
+    <w:rsid w:val="00A112B7"/>
+    <w:rPr>
+      <w:color w:val="605E5C"/>
+      <w:shd w:val="clear" w:color="auto" w:fill="E1DFDD"/>
+    </w:rPr>
+  </w:style>
 </w:styles>
 </file>
 

</xml_diff>